<commit_message>
backup in 21 aban
</commit_message>
<xml_diff>
--- a/javascript/webpack.docx
+++ b/javascript/webpack.docx
@@ -320,11 +320,11 @@
         <w:rPr/>
       </w:pPr>
       <w:bookmarkStart w:id="1" w:name="__DdeLink__458_2052259755"/>
-      <w:bookmarkStart w:id="2" w:name="__DdeLink__114_116334861"/>
-      <w:bookmarkStart w:id="3" w:name="__DdeLink__160_140365883"/>
+      <w:bookmarkStart w:id="2" w:name="__DdeLink__160_140365883"/>
+      <w:bookmarkStart w:id="3" w:name="__DdeLink__114_116334861"/>
+      <w:bookmarkEnd w:id="1"/>
       <w:bookmarkEnd w:id="2"/>
       <w:bookmarkEnd w:id="3"/>
-      <w:bookmarkEnd w:id="1"/>
       <w:r>
         <w:rPr>
           <w:rFonts w:ascii="Arial" w:hAnsi="Arial" w:asciiTheme="minorBidi" w:hAnsiTheme="minorBidi"/>
@@ -333,6 +333,146 @@
           <w:lang w:bidi="fa-IR"/>
         </w:rPr>
         <w:t>node_modules/.bin/webpack --config webpack.config.js</w:t>
+      </w:r>
+    </w:p>
+    <w:p>
+      <w:pPr>
+        <w:pStyle w:val="Normal"/>
+        <w:rPr>
+          <w:rFonts w:ascii="Arial" w:hAnsi="Arial" w:asciiTheme="minorBidi" w:hAnsiTheme="minorBidi"/>
+          <w:sz w:val="32"/>
+          <w:szCs w:val="32"/>
+          <w:lang w:bidi="fa-IR"/>
+        </w:rPr>
+      </w:pPr>
+      <w:r>
+        <w:rPr/>
+      </w:r>
+    </w:p>
+    <w:p>
+      <w:pPr>
+        <w:pStyle w:val="Normal"/>
+        <w:jc w:val="right"/>
+        <w:rPr/>
+      </w:pPr>
+      <w:r>
+        <w:rPr>
+          <w:rFonts w:ascii="Arial" w:hAnsi="Arial" w:asciiTheme="minorBidi" w:hAnsiTheme="minorBidi"/>
+          <w:sz w:val="32"/>
+          <w:sz w:val="32"/>
+          <w:szCs w:val="32"/>
+          <w:rtl w:val="true"/>
+          <w:lang w:bidi="fa-IR"/>
+        </w:rPr>
+        <w:t>و ظاهراً این دستور هم می‌تواند به کار رود</w:t>
+      </w:r>
+    </w:p>
+    <w:p>
+      <w:pPr>
+        <w:pStyle w:val="Normal"/>
+        <w:jc w:val="left"/>
+        <w:rPr>
+          <w:rFonts w:ascii="Arial" w:hAnsi="Arial" w:asciiTheme="minorBidi" w:hAnsiTheme="minorBidi"/>
+          <w:sz w:val="32"/>
+          <w:szCs w:val="32"/>
+          <w:lang w:bidi="fa-IR"/>
+        </w:rPr>
+      </w:pPr>
+      <w:r>
+        <w:rPr/>
+      </w:r>
+    </w:p>
+    <w:p>
+      <w:pPr>
+        <w:sectPr>
+          <w:type w:val="nextPage"/>
+          <w:pgSz w:w="12240" w:h="15840"/>
+          <w:pgMar w:left="1440" w:right="1440" w:header="0" w:top="1440" w:footer="0" w:bottom="1440" w:gutter="0"/>
+          <w:pgNumType w:fmt="decimal"/>
+          <w:formProt w:val="false"/>
+          <w:textDirection w:val="lrTb"/>
+          <w:docGrid w:type="default" w:linePitch="360" w:charSpace="4294965247"/>
+        </w:sectPr>
+      </w:pPr>
+    </w:p>
+    <w:p>
+      <w:pPr>
+        <w:pStyle w:val="PreformattedText"/>
+        <w:pBdr/>
+        <w:shd w:fill="F6F8FA" w:val="clear"/>
+        <w:spacing w:lineRule="auto" w:line="348" w:before="0" w:after="0"/>
+        <w:rPr>
+          <w:rFonts w:ascii="SFMono-Regular;Consolas;Liberation Mono;Menlo;Courier;monospace" w:hAnsi="SFMono-Regular;Consolas;Liberation Mono;Menlo;Courier;monospace"/>
+          <w:sz w:val="20"/>
+        </w:rPr>
+      </w:pPr>
+      <w:r>
+        <w:rPr>
+          <w:rFonts w:ascii="SFMono-Regular;Consolas;Liberation Mono;Menlo;Courier;monospace" w:hAnsi="SFMono-Regular;Consolas;Liberation Mono;Menlo;Courier;monospace"/>
+          <w:sz w:val="20"/>
+        </w:rPr>
+        <w:t>./node_modules/.bin/webpack --config webpack.config.js --watch</w:t>
+      </w:r>
+    </w:p>
+    <w:p>
+      <w:pPr>
+        <w:sectPr>
+          <w:type w:val="continuous"/>
+          <w:pgSz w:w="12240" w:h="15840"/>
+          <w:pgMar w:left="1440" w:right="1440" w:header="0" w:top="1440" w:footer="0" w:bottom="1440" w:gutter="0"/>
+          <w:formProt w:val="false"/>
+          <w:textDirection w:val="lrTb"/>
+          <w:docGrid w:type="default" w:linePitch="360" w:charSpace="4294965247"/>
+        </w:sectPr>
+      </w:pPr>
+    </w:p>
+    <w:p>
+      <w:pPr>
+        <w:pStyle w:val="TextBody"/>
+        <w:widowControl/>
+        <w:numPr>
+          <w:ilvl w:val="0"/>
+          <w:numId w:val="0"/>
+        </w:numPr>
+        <w:pBdr/>
+        <w:spacing w:before="0" w:after="0"/>
+        <w:ind w:left="707" w:right="0" w:hanging="0"/>
+        <w:rPr>
+          <w:rFonts w:ascii="Arial" w:hAnsi="Arial" w:asciiTheme="minorBidi" w:hAnsiTheme="minorBidi"/>
+          <w:sz w:val="32"/>
+          <w:szCs w:val="32"/>
+          <w:lang w:bidi="fa-IR"/>
+        </w:rPr>
+      </w:pPr>
+      <w:r>
+        <w:rPr>
+          <w:rFonts w:eastAsia="apple-system;BlinkMacSystemFont;Segoe UI;Helvetica;Arial;sans-serif;Apple Color Emoji;Segoe UI Emoji;Segoe UI Symbol" w:cs="apple-system;BlinkMacSystemFont;Segoe UI;Helvetica;Arial;sans-serif;Apple Color Emoji;Segoe UI Emoji;Segoe UI Symbol" w:ascii="apple-system;BlinkMacSystemFont;Segoe UI;Helvetica;Arial;sans-serif;Apple Color Emoji;Segoe UI Emoji;Segoe UI Symbol" w:hAnsi="apple-system;BlinkMacSystemFont;Segoe UI;Helvetica;Arial;sans-serif;Apple Color Emoji;Segoe UI Emoji;Segoe UI Symbol"/>
+          <w:b w:val="false"/>
+          <w:bCs w:val="false"/>
+          <w:i w:val="false"/>
+          <w:iCs w:val="false"/>
+          <w:caps w:val="false"/>
+          <w:smallCaps w:val="false"/>
+          <w:color w:val="24292E"/>
+          <w:spacing w:val="0"/>
+          <w:sz w:val="21"/>
+          <w:szCs w:val="21"/>
+        </w:rPr>
+      </w:r>
+    </w:p>
+    <w:p>
+      <w:pPr>
+        <w:pStyle w:val="Normal"/>
+        <w:jc w:val="left"/>
+        <w:rPr>
+          <w:rFonts w:ascii="Arial" w:hAnsi="Arial" w:asciiTheme="minorBidi" w:hAnsiTheme="minorBidi"/>
+          <w:sz w:val="32"/>
+          <w:szCs w:val="32"/>
+          <w:lang w:bidi="fa-IR"/>
+        </w:rPr>
+      </w:pPr>
+      <w:r>
+        <w:rPr/>
       </w:r>
     </w:p>
     <w:p>
@@ -1837,7 +1977,7 @@
       </w:r>
     </w:p>
     <w:sectPr>
-      <w:type w:val="nextPage"/>
+      <w:type w:val="continuous"/>
       <w:pgSz w:w="12240" w:h="15840"/>
       <w:pgMar w:left="1440" w:right="1440" w:header="0" w:top="1440" w:footer="0" w:bottom="1440" w:gutter="0"/>
       <w:pgNumType w:fmt="decimal"/>
@@ -1847,6 +1987,282 @@
     </w:sectPr>
   </w:body>
 </w:document>
+</file>
+
+<file path=word/numbering.xml><?xml version="1.0" encoding="utf-8"?>
+<w:numbering xmlns:w="http://schemas.openxmlformats.org/wordprocessingml/2006/main" xmlns:o="urn:schemas-microsoft-com:office:office" xmlns:r="http://schemas.openxmlformats.org/officeDocument/2006/relationships" xmlns:v="urn:schemas-microsoft-com:vml">
+  <w:abstractNum w:abstractNumId="1">
+    <w:lvl w:ilvl="0">
+      <w:start w:val="1"/>
+      <w:numFmt w:val="bullet"/>
+      <w:lvlText w:val=""/>
+      <w:lvlJc w:val="left"/>
+      <w:pPr>
+        <w:tabs>
+          <w:tab w:val="num" w:pos="707"/>
+        </w:tabs>
+        <w:ind w:left="707" w:hanging="283"/>
+      </w:pPr>
+      <w:rPr>
+        <w:rFonts w:ascii="Symbol" w:hAnsi="Symbol" w:cs="Symbol" w:hint="default"/>
+        <w:rFonts w:cs="OpenSymbol"/>
+      </w:rPr>
+    </w:lvl>
+    <w:lvl w:ilvl="1">
+      <w:start w:val="1"/>
+      <w:numFmt w:val="bullet"/>
+      <w:lvlText w:val=""/>
+      <w:lvlJc w:val="left"/>
+      <w:pPr>
+        <w:tabs>
+          <w:tab w:val="num" w:pos="1414"/>
+        </w:tabs>
+        <w:ind w:left="1414" w:hanging="283"/>
+      </w:pPr>
+      <w:rPr>
+        <w:rFonts w:ascii="Symbol" w:hAnsi="Symbol" w:cs="Symbol" w:hint="default"/>
+        <w:rFonts w:cs="OpenSymbol"/>
+      </w:rPr>
+    </w:lvl>
+    <w:lvl w:ilvl="2">
+      <w:start w:val="1"/>
+      <w:numFmt w:val="bullet"/>
+      <w:lvlText w:val=""/>
+      <w:lvlJc w:val="left"/>
+      <w:pPr>
+        <w:tabs>
+          <w:tab w:val="num" w:pos="2121"/>
+        </w:tabs>
+        <w:ind w:left="2121" w:hanging="283"/>
+      </w:pPr>
+      <w:rPr>
+        <w:rFonts w:ascii="Symbol" w:hAnsi="Symbol" w:cs="Symbol" w:hint="default"/>
+        <w:rFonts w:cs="OpenSymbol"/>
+      </w:rPr>
+    </w:lvl>
+    <w:lvl w:ilvl="3">
+      <w:start w:val="1"/>
+      <w:numFmt w:val="bullet"/>
+      <w:lvlText w:val=""/>
+      <w:lvlJc w:val="left"/>
+      <w:pPr>
+        <w:tabs>
+          <w:tab w:val="num" w:pos="2828"/>
+        </w:tabs>
+        <w:ind w:left="2828" w:hanging="283"/>
+      </w:pPr>
+      <w:rPr>
+        <w:rFonts w:ascii="Symbol" w:hAnsi="Symbol" w:cs="Symbol" w:hint="default"/>
+        <w:rFonts w:cs="OpenSymbol"/>
+      </w:rPr>
+    </w:lvl>
+    <w:lvl w:ilvl="4">
+      <w:start w:val="1"/>
+      <w:numFmt w:val="bullet"/>
+      <w:lvlText w:val=""/>
+      <w:lvlJc w:val="left"/>
+      <w:pPr>
+        <w:tabs>
+          <w:tab w:val="num" w:pos="3535"/>
+        </w:tabs>
+        <w:ind w:left="3535" w:hanging="283"/>
+      </w:pPr>
+      <w:rPr>
+        <w:rFonts w:ascii="Symbol" w:hAnsi="Symbol" w:cs="Symbol" w:hint="default"/>
+        <w:rFonts w:cs="OpenSymbol"/>
+      </w:rPr>
+    </w:lvl>
+    <w:lvl w:ilvl="5">
+      <w:start w:val="1"/>
+      <w:numFmt w:val="bullet"/>
+      <w:lvlText w:val=""/>
+      <w:lvlJc w:val="left"/>
+      <w:pPr>
+        <w:tabs>
+          <w:tab w:val="num" w:pos="4242"/>
+        </w:tabs>
+        <w:ind w:left="4242" w:hanging="283"/>
+      </w:pPr>
+      <w:rPr>
+        <w:rFonts w:ascii="Symbol" w:hAnsi="Symbol" w:cs="Symbol" w:hint="default"/>
+        <w:rFonts w:cs="OpenSymbol"/>
+      </w:rPr>
+    </w:lvl>
+    <w:lvl w:ilvl="6">
+      <w:start w:val="1"/>
+      <w:numFmt w:val="bullet"/>
+      <w:lvlText w:val=""/>
+      <w:lvlJc w:val="left"/>
+      <w:pPr>
+        <w:tabs>
+          <w:tab w:val="num" w:pos="4949"/>
+        </w:tabs>
+        <w:ind w:left="4949" w:hanging="283"/>
+      </w:pPr>
+      <w:rPr>
+        <w:rFonts w:ascii="Symbol" w:hAnsi="Symbol" w:cs="Symbol" w:hint="default"/>
+        <w:rFonts w:cs="OpenSymbol"/>
+      </w:rPr>
+    </w:lvl>
+    <w:lvl w:ilvl="7">
+      <w:start w:val="1"/>
+      <w:numFmt w:val="bullet"/>
+      <w:lvlText w:val=""/>
+      <w:lvlJc w:val="left"/>
+      <w:pPr>
+        <w:tabs>
+          <w:tab w:val="num" w:pos="5656"/>
+        </w:tabs>
+        <w:ind w:left="5656" w:hanging="283"/>
+      </w:pPr>
+      <w:rPr>
+        <w:rFonts w:ascii="Symbol" w:hAnsi="Symbol" w:cs="Symbol" w:hint="default"/>
+        <w:rFonts w:cs="OpenSymbol"/>
+      </w:rPr>
+    </w:lvl>
+    <w:lvl w:ilvl="8">
+      <w:start w:val="1"/>
+      <w:numFmt w:val="bullet"/>
+      <w:lvlText w:val=""/>
+      <w:lvlJc w:val="left"/>
+      <w:pPr>
+        <w:tabs>
+          <w:tab w:val="num" w:pos="6363"/>
+        </w:tabs>
+        <w:ind w:left="6363" w:hanging="283"/>
+      </w:pPr>
+      <w:rPr>
+        <w:rFonts w:ascii="Symbol" w:hAnsi="Symbol" w:cs="Symbol" w:hint="default"/>
+        <w:rFonts w:cs="OpenSymbol"/>
+      </w:rPr>
+    </w:lvl>
+  </w:abstractNum>
+  <w:abstractNum w:abstractNumId="2">
+    <w:lvl w:ilvl="0">
+      <w:start w:val="1"/>
+      <w:numFmt w:val="none"/>
+      <w:suff w:val="nothing"/>
+      <w:lvlText w:val=""/>
+      <w:lvlJc w:val="left"/>
+      <w:pPr>
+        <w:tabs>
+          <w:tab w:val="num" w:pos="432"/>
+        </w:tabs>
+        <w:ind w:left="432" w:hanging="432"/>
+      </w:pPr>
+    </w:lvl>
+    <w:lvl w:ilvl="1">
+      <w:start w:val="1"/>
+      <w:numFmt w:val="none"/>
+      <w:suff w:val="nothing"/>
+      <w:lvlText w:val=""/>
+      <w:lvlJc w:val="left"/>
+      <w:pPr>
+        <w:tabs>
+          <w:tab w:val="num" w:pos="576"/>
+        </w:tabs>
+        <w:ind w:left="576" w:hanging="576"/>
+      </w:pPr>
+    </w:lvl>
+    <w:lvl w:ilvl="2">
+      <w:start w:val="1"/>
+      <w:numFmt w:val="none"/>
+      <w:suff w:val="nothing"/>
+      <w:lvlText w:val=""/>
+      <w:lvlJc w:val="left"/>
+      <w:pPr>
+        <w:tabs>
+          <w:tab w:val="num" w:pos="720"/>
+        </w:tabs>
+        <w:ind w:left="720" w:hanging="720"/>
+      </w:pPr>
+    </w:lvl>
+    <w:lvl w:ilvl="3">
+      <w:start w:val="1"/>
+      <w:numFmt w:val="none"/>
+      <w:suff w:val="nothing"/>
+      <w:lvlText w:val=""/>
+      <w:lvlJc w:val="left"/>
+      <w:pPr>
+        <w:tabs>
+          <w:tab w:val="num" w:pos="864"/>
+        </w:tabs>
+        <w:ind w:left="864" w:hanging="864"/>
+      </w:pPr>
+    </w:lvl>
+    <w:lvl w:ilvl="4">
+      <w:start w:val="1"/>
+      <w:numFmt w:val="none"/>
+      <w:suff w:val="nothing"/>
+      <w:lvlText w:val=""/>
+      <w:lvlJc w:val="left"/>
+      <w:pPr>
+        <w:tabs>
+          <w:tab w:val="num" w:pos="1008"/>
+        </w:tabs>
+        <w:ind w:left="1008" w:hanging="1008"/>
+      </w:pPr>
+    </w:lvl>
+    <w:lvl w:ilvl="5">
+      <w:start w:val="1"/>
+      <w:numFmt w:val="none"/>
+      <w:suff w:val="nothing"/>
+      <w:lvlText w:val=""/>
+      <w:lvlJc w:val="left"/>
+      <w:pPr>
+        <w:tabs>
+          <w:tab w:val="num" w:pos="1152"/>
+        </w:tabs>
+        <w:ind w:left="1152" w:hanging="1152"/>
+      </w:pPr>
+    </w:lvl>
+    <w:lvl w:ilvl="6">
+      <w:start w:val="1"/>
+      <w:numFmt w:val="none"/>
+      <w:suff w:val="nothing"/>
+      <w:lvlText w:val=""/>
+      <w:lvlJc w:val="left"/>
+      <w:pPr>
+        <w:tabs>
+          <w:tab w:val="num" w:pos="1296"/>
+        </w:tabs>
+        <w:ind w:left="1296" w:hanging="1296"/>
+      </w:pPr>
+    </w:lvl>
+    <w:lvl w:ilvl="7">
+      <w:start w:val="1"/>
+      <w:numFmt w:val="none"/>
+      <w:suff w:val="nothing"/>
+      <w:lvlText w:val=""/>
+      <w:lvlJc w:val="left"/>
+      <w:pPr>
+        <w:tabs>
+          <w:tab w:val="num" w:pos="1440"/>
+        </w:tabs>
+        <w:ind w:left="1440" w:hanging="1440"/>
+      </w:pPr>
+    </w:lvl>
+    <w:lvl w:ilvl="8">
+      <w:start w:val="1"/>
+      <w:numFmt w:val="none"/>
+      <w:suff w:val="nothing"/>
+      <w:lvlText w:val=""/>
+      <w:lvlJc w:val="left"/>
+      <w:pPr>
+        <w:tabs>
+          <w:tab w:val="num" w:pos="1584"/>
+        </w:tabs>
+        <w:ind w:left="1584" w:hanging="1584"/>
+      </w:pPr>
+    </w:lvl>
+  </w:abstractNum>
+  <w:num w:numId="1">
+    <w:abstractNumId w:val="1"/>
+  </w:num>
+  <w:num w:numId="2">
+    <w:abstractNumId w:val="2"/>
+  </w:num>
+</w:numbering>
 </file>
 
 <file path=word/styles.xml><?xml version="1.0" encoding="utf-8"?>
@@ -2142,6 +2558,13 @@
       <w:lang w:val="zxx" w:eastAsia="zxx" w:bidi="zxx"/>
     </w:rPr>
   </w:style>
+  <w:style w:type="character" w:styleId="Bullets">
+    <w:name w:val="Bullets"/>
+    <w:qFormat/>
+    <w:rPr>
+      <w:rFonts w:ascii="OpenSymbol" w:hAnsi="OpenSymbol" w:eastAsia="OpenSymbol" w:cs="OpenSymbol"/>
+    </w:rPr>
+  </w:style>
   <w:style w:type="paragraph" w:styleId="Heading">
     <w:name w:val="Heading"/>
     <w:basedOn w:val="Normal"/>
@@ -2252,6 +2675,13 @@
       <w:sz w:val="20"/>
       <w:szCs w:val="20"/>
     </w:rPr>
+  </w:style>
+  <w:style w:type="paragraph" w:styleId="PreformattedText">
+    <w:name w:val="Preformatted Text"/>
+    <w:basedOn w:val="Normal"/>
+    <w:qFormat/>
+    <w:pPr/>
+    <w:rPr/>
   </w:style>
   <w:style w:type="numbering" w:styleId="NoList" w:default="1">
     <w:name w:val="No List"/>

</xml_diff>